<commit_message>
started meeting notes, added first meeting
</commit_message>
<xml_diff>
--- a/ENGR 489 Projects Interested.docx
+++ b/ENGR 489 Projects Interested.docx
@@ -11,8 +11,8 @@
       <w:tblGrid>
         <w:gridCol w:w="1270"/>
         <w:gridCol w:w="1384"/>
-        <w:gridCol w:w="5932"/>
-        <w:gridCol w:w="5362"/>
+        <w:gridCol w:w="3537"/>
+        <w:gridCol w:w="7757"/>
       </w:tblGrid>
       <w:tr>
         <w:tc>
@@ -136,7 +136,11 @@
             </w:r>
             <w:proofErr w:type="spellEnd"/>
             <w:r>
-              <w:t xml:space="preserve"> where the sensors (microphones) together extract the signal produced by one sound source (for example a talker) out of a cluttered acoustic environment with many sound sources.  We have recordings for a setup with 64 microphones and your task is to build a</w:t>
+              <w:t xml:space="preserve"> where the sensors (microphones) together extract the signal produced by one sound source (for example a talker) out of a cluttered acoustic environment with many sound </w:t>
+            </w:r>
+            <w:r>
+              <w:lastRenderedPageBreak/>
+              <w:t>sources.  We have recordings for a setup with 64 microphones and your task is to build a</w:t>
             </w:r>
             <w:proofErr w:type="gramStart"/>
             <w:r>
@@ -193,6 +197,7 @@
               </w:numPr>
             </w:pPr>
             <w:r>
+              <w:lastRenderedPageBreak/>
               <w:t>Multiple systems minimises the computational overhead if split effectively</w:t>
             </w:r>
           </w:p>
@@ -244,142 +249,137 @@
           </w:tcPr>
           <w:p>
             <w:r>
-              <w:t xml:space="preserve">High Speed Vision for </w:t>
+              <w:t>High Speed Vision for Cricket Ball Tracking</w:t>
+            </w:r>
+          </w:p>
+        </w:tc>
+        <w:tc>
+          <w:tcPr>
+            <w:tcW w:w="5932" w:type="dxa"/>
+          </w:tcPr>
+          <w:p>
+            <w:r>
+              <w:t>Tracking of a fast moving object is a challenging machine vision task. Using</w:t>
+            </w:r>
+            <w:r>
+              <w:br/>
+              <w:t>active vision to ``intelligently'' gather information is expected to improve</w:t>
+            </w:r>
+            <w:r>
+              <w:br/>
+              <w:t>the performance of a tracking application when compared to a traditional</w:t>
+            </w:r>
+            <w:r>
+              <w:br/>
+              <w:t>approach that collects (and processes) large amounts of extraneous information.</w:t>
+            </w:r>
+            <w:r>
+              <w:br/>
+            </w:r>
+            <w:r>
+              <w:br/>
+              <w:t xml:space="preserve">In this </w:t>
+            </w:r>
+            <w:proofErr w:type="gramStart"/>
+            <w:r>
+              <w:t>project</w:t>
+            </w:r>
+            <w:proofErr w:type="gramEnd"/>
+            <w:r>
+              <w:t xml:space="preserve"> you will build a system </w:t>
             </w:r>
             <w:r>
               <w:lastRenderedPageBreak/>
-              <w:t>Cricket Ball Tracking</w:t>
-            </w:r>
-          </w:p>
-        </w:tc>
-        <w:tc>
-          <w:tcPr>
-            <w:tcW w:w="5932" w:type="dxa"/>
-          </w:tcPr>
-          <w:p>
+              <w:t>that collects visual data in an</w:t>
+            </w:r>
+            <w:r>
+              <w:br/>
+              <w:t>attempt to infer the motion of a cricket ball. The system will use a pair</w:t>
+            </w:r>
+            <w:r>
+              <w:br/>
+              <w:t xml:space="preserve">of fixed </w:t>
+            </w:r>
+            <w:proofErr w:type="gramStart"/>
+            <w:r>
+              <w:t>high speed</w:t>
+            </w:r>
+            <w:proofErr w:type="gramEnd"/>
+            <w:r>
+              <w:t xml:space="preserve"> cameras that have the capacity to selectively gather images</w:t>
+            </w:r>
+            <w:r>
+              <w:br/>
+              <w:t>from only part of their field of view. The system will need to collect as many</w:t>
+            </w:r>
+            <w:r>
+              <w:br/>
+              <w:t>images as possible during the ball's flight as this will enable better inference</w:t>
+            </w:r>
+            <w:r>
+              <w:br/>
+              <w:t>about the ball's trajectory. The cameras will need to be synchronised with</w:t>
+            </w:r>
+            <w:r>
+              <w:br/>
+              <w:t xml:space="preserve">appropriate hardware to ensure that their images </w:t>
+            </w:r>
+            <w:proofErr w:type="gramStart"/>
+            <w:r>
+              <w:t>can be combined</w:t>
+            </w:r>
+            <w:proofErr w:type="gramEnd"/>
+            <w:r>
+              <w:t xml:space="preserve"> correctly.</w:t>
+            </w:r>
+            <w:r>
+              <w:br/>
+            </w:r>
+            <w:r>
+              <w:br/>
+              <w:t>This project could take a couple of different flavours depending on the</w:t>
+            </w:r>
+            <w:r>
+              <w:br/>
+              <w:t xml:space="preserve">background and interests of the student. </w:t>
+            </w:r>
+            <w:proofErr w:type="gramStart"/>
+            <w:r>
+              <w:t>Full inference of the ball's</w:t>
+            </w:r>
+            <w:r>
+              <w:br/>
+              <w:t xml:space="preserve">motion could be studied by those having knowledge of </w:t>
+            </w:r>
+            <w:proofErr w:type="spellStart"/>
+            <w:r>
+              <w:t>Kalman</w:t>
+            </w:r>
+            <w:proofErr w:type="spellEnd"/>
+            <w:r>
+              <w:t xml:space="preserve"> filters</w:t>
+            </w:r>
+            <w:proofErr w:type="gramEnd"/>
+            <w:r>
+              <w:t>. This would</w:t>
+            </w:r>
+            <w:r>
+              <w:br/>
+              <w:t>lead to a system not unlike the commercial Hawk-Eye (TM) system, but would</w:t>
+            </w:r>
+            <w:r>
+              <w:br/>
+              <w:t>have the additional capacity to display uncertainty about ball trajectory.</w:t>
+            </w:r>
+            <w:r>
+              <w:br/>
+            </w:r>
             <w:r>
               <w:lastRenderedPageBreak/>
-              <w:t>Tracking of a fast moving object is a challenging machine vision task. Using</w:t>
-            </w:r>
-            <w:r>
-              <w:br/>
-              <w:t xml:space="preserve">active vision to ``intelligently'' gather information is expected to </w:t>
-            </w:r>
-            <w:r>
-              <w:lastRenderedPageBreak/>
-              <w:t>improve</w:t>
-            </w:r>
-            <w:r>
-              <w:br/>
-              <w:t>the performance of a tracking application when compared to a traditional</w:t>
-            </w:r>
-            <w:r>
-              <w:br/>
-              <w:t>approach that collects (and processes) large amounts of extraneous information.</w:t>
-            </w:r>
-            <w:r>
-              <w:br/>
-            </w:r>
-            <w:r>
-              <w:br/>
-              <w:t xml:space="preserve">In this </w:t>
-            </w:r>
-            <w:proofErr w:type="gramStart"/>
-            <w:r>
-              <w:t>project</w:t>
-            </w:r>
-            <w:proofErr w:type="gramEnd"/>
-            <w:r>
-              <w:t xml:space="preserve"> you will build a system that collects visual data in an</w:t>
-            </w:r>
-            <w:r>
-              <w:br/>
-              <w:t>attempt to infer the motion of a cricket ball. The system will use a pair</w:t>
-            </w:r>
-            <w:r>
-              <w:br/>
-              <w:t xml:space="preserve">of fixed </w:t>
-            </w:r>
-            <w:proofErr w:type="gramStart"/>
-            <w:r>
-              <w:t>high speed</w:t>
-            </w:r>
-            <w:proofErr w:type="gramEnd"/>
-            <w:r>
-              <w:t xml:space="preserve"> cameras that have the capacity to selectively gather images</w:t>
-            </w:r>
-            <w:r>
-              <w:br/>
-              <w:t>from only part of their field of view. The system will need to collect as many</w:t>
-            </w:r>
-            <w:r>
-              <w:br/>
-              <w:t>images as possible during the ball's flight as this will enable better inference</w:t>
-            </w:r>
-            <w:r>
-              <w:br/>
-              <w:t>about the ball's trajectory. The cameras will need to be synchronised with</w:t>
-            </w:r>
-            <w:r>
-              <w:br/>
-              <w:t xml:space="preserve">appropriate hardware to ensure that their images </w:t>
-            </w:r>
-            <w:proofErr w:type="gramStart"/>
-            <w:r>
-              <w:t>can be combined</w:t>
-            </w:r>
-            <w:proofErr w:type="gramEnd"/>
-            <w:r>
-              <w:t xml:space="preserve"> correctly.</w:t>
-            </w:r>
-            <w:r>
-              <w:br/>
-            </w:r>
-            <w:r>
-              <w:br/>
-              <w:t>This project could take a couple of different flavours depending on the</w:t>
-            </w:r>
-            <w:r>
-              <w:br/>
-              <w:t xml:space="preserve">background and interests of the student. </w:t>
-            </w:r>
-            <w:proofErr w:type="gramStart"/>
-            <w:r>
-              <w:t>Full inference of the ball's</w:t>
-            </w:r>
-            <w:r>
-              <w:br/>
-              <w:t xml:space="preserve">motion could be studied by those having knowledge of </w:t>
-            </w:r>
-            <w:proofErr w:type="spellStart"/>
-            <w:r>
-              <w:t>Kalman</w:t>
-            </w:r>
-            <w:proofErr w:type="spellEnd"/>
-            <w:r>
-              <w:t xml:space="preserve"> filters</w:t>
-            </w:r>
-            <w:proofErr w:type="gramEnd"/>
-            <w:r>
-              <w:t>. This would</w:t>
-            </w:r>
-            <w:r>
-              <w:br/>
-              <w:t>lead to a system not unlike the commercial Hawk-Eye (TM) system, but would</w:t>
-            </w:r>
-            <w:r>
-              <w:br/>
-              <w:t>have the additional capacity to display uncertainty about ball trajectory.</w:t>
-            </w:r>
-            <w:r>
-              <w:br/>
               <w:t>Alternatively, the project could focus on the computational challenges of best</w:t>
             </w:r>
             <w:r>
               <w:br/>
-            </w:r>
-            <w:r>
-              <w:lastRenderedPageBreak/>
               <w:t xml:space="preserve">collecting the image data and determining </w:t>
             </w:r>
             <w:proofErr w:type="gramStart"/>
@@ -434,7 +434,6 @@
               </w:numPr>
             </w:pPr>
             <w:r>
-              <w:lastRenderedPageBreak/>
               <w:t>Established technology in sports stadiums – need to find a new path to make it novel</w:t>
             </w:r>
           </w:p>
@@ -592,7 +591,11 @@
             <w:proofErr w:type="gramEnd"/>
             <w:r>
               <w:br/>
-              <w:t>your controllers will need to be able to exhibit common fault types so that you</w:t>
+              <w:t xml:space="preserve">your controllers will need to be able </w:t>
+            </w:r>
+            <w:r>
+              <w:lastRenderedPageBreak/>
+              <w:t>to exhibit common fault types so that you</w:t>
             </w:r>
             <w:r>
               <w:br/>
@@ -614,6 +617,7 @@
             </w:pPr>
             <w:proofErr w:type="gramStart"/>
             <w:r>
+              <w:lastRenderedPageBreak/>
               <w:t>What’s</w:t>
             </w:r>
             <w:proofErr w:type="gramEnd"/>
@@ -697,15 +701,127 @@
               <w:rPr>
                 <w:rStyle w:val="Strong"/>
               </w:rPr>
+              <w:t>(Industrial Project)</w:t>
+            </w:r>
+          </w:p>
+        </w:tc>
+        <w:tc>
+          <w:tcPr>
+            <w:tcW w:w="5932" w:type="dxa"/>
+          </w:tcPr>
+          <w:p>
+            <w:pPr>
+              <w:pStyle w:val="NormalWeb"/>
+              <w:rPr>
+                <w:rFonts w:asciiTheme="minorHAnsi" w:hAnsiTheme="minorHAnsi" w:cstheme="minorHAnsi"/>
+                <w:sz w:val="22"/>
+                <w:szCs w:val="22"/>
+              </w:rPr>
+            </w:pPr>
+            <w:r>
+              <w:rPr>
+                <w:rStyle w:val="Strong"/>
+                <w:rFonts w:asciiTheme="minorHAnsi" w:hAnsiTheme="minorHAnsi" w:cstheme="minorHAnsi"/>
+                <w:sz w:val="22"/>
+                <w:szCs w:val="22"/>
+              </w:rPr>
+              <w:t>Background:</w:t>
+            </w:r>
+          </w:p>
+          <w:p>
+            <w:pPr>
+              <w:pStyle w:val="NormalWeb"/>
+              <w:rPr>
+                <w:rFonts w:asciiTheme="minorHAnsi" w:hAnsiTheme="minorHAnsi" w:cstheme="minorHAnsi"/>
+                <w:sz w:val="22"/>
+                <w:szCs w:val="22"/>
+              </w:rPr>
+            </w:pPr>
+            <w:r>
+              <w:rPr>
+                <w:rFonts w:asciiTheme="minorHAnsi" w:hAnsiTheme="minorHAnsi" w:cstheme="minorHAnsi"/>
+                <w:sz w:val="22"/>
+                <w:szCs w:val="22"/>
+              </w:rPr>
+              <w:t>NIWA is interested in developing in house technology for marine passive acoustics monitoring, and has already invested funds to collect acoustics data, and have 1 year of data from 7 locations in the Cook Strait (~ 28 TB of acoustic recordings).</w:t>
+            </w:r>
+          </w:p>
+          <w:p>
+            <w:pPr>
+              <w:pStyle w:val="NormalWeb"/>
+              <w:rPr>
+                <w:rStyle w:val="Strong"/>
+                <w:rFonts w:asciiTheme="minorHAnsi" w:hAnsiTheme="minorHAnsi" w:cstheme="minorHAnsi"/>
+                <w:sz w:val="22"/>
+                <w:szCs w:val="22"/>
+              </w:rPr>
+            </w:pPr>
+            <w:r>
+              <w:rPr>
+                <w:rStyle w:val="Strong"/>
+                <w:rFonts w:asciiTheme="minorHAnsi" w:hAnsiTheme="minorHAnsi" w:cstheme="minorHAnsi"/>
+                <w:sz w:val="22"/>
+                <w:szCs w:val="22"/>
+              </w:rPr>
+              <w:t>Project:</w:t>
+            </w:r>
+          </w:p>
+          <w:p>
+            <w:pPr>
+              <w:pStyle w:val="NormalWeb"/>
+              <w:rPr>
+                <w:rFonts w:asciiTheme="minorHAnsi" w:hAnsiTheme="minorHAnsi" w:cstheme="minorHAnsi"/>
+                <w:sz w:val="22"/>
+                <w:szCs w:val="22"/>
+              </w:rPr>
+            </w:pPr>
+            <w:r>
+              <w:rPr>
+                <w:rFonts w:asciiTheme="minorHAnsi" w:hAnsiTheme="minorHAnsi" w:cstheme="minorHAnsi"/>
+                <w:sz w:val="22"/>
+                <w:szCs w:val="22"/>
+              </w:rPr>
+              <w:t>NIWA is looking for possible collaborations with New Zealand Universities to develop algorithms for the detection and classification of marine mammals and anthropogenic sounds in the ocean. The project will require the development of signal processing algorithms for the detection and classification of different sources of sound in the ocean.</w:t>
+            </w:r>
+          </w:p>
+          <w:p>
+            <w:pPr>
+              <w:pStyle w:val="NormalWeb"/>
+              <w:rPr>
+                <w:rFonts w:asciiTheme="minorHAnsi" w:hAnsiTheme="minorHAnsi" w:cstheme="minorHAnsi"/>
+                <w:sz w:val="22"/>
+                <w:szCs w:val="22"/>
+              </w:rPr>
+            </w:pPr>
+            <w:r>
+              <w:rPr>
+                <w:rStyle w:val="Strong"/>
+                <w:rFonts w:asciiTheme="minorHAnsi" w:hAnsiTheme="minorHAnsi" w:cstheme="minorHAnsi"/>
+                <w:sz w:val="22"/>
+                <w:szCs w:val="22"/>
+              </w:rPr>
               <w:lastRenderedPageBreak/>
-              <w:t>(Industrial Project)</w:t>
-            </w:r>
-          </w:p>
-        </w:tc>
-        <w:tc>
-          <w:tcPr>
-            <w:tcW w:w="5932" w:type="dxa"/>
-          </w:tcPr>
+              <w:t>Ideal Skill Set:</w:t>
+            </w:r>
+          </w:p>
+          <w:p>
+            <w:pPr>
+              <w:pStyle w:val="NormalWeb"/>
+              <w:rPr>
+                <w:rFonts w:asciiTheme="minorHAnsi" w:hAnsiTheme="minorHAnsi" w:cstheme="minorHAnsi"/>
+                <w:sz w:val="22"/>
+                <w:szCs w:val="22"/>
+              </w:rPr>
+            </w:pPr>
+            <w:r>
+              <w:rPr>
+                <w:rFonts w:asciiTheme="minorHAnsi" w:hAnsiTheme="minorHAnsi" w:cstheme="minorHAnsi"/>
+                <w:sz w:val="22"/>
+                <w:szCs w:val="22"/>
+              </w:rPr>
+              <w:t>A good knowledge of signal processing, programming, software and electrical engineering is preferred. </w:t>
+            </w:r>
+          </w:p>
           <w:p>
             <w:pPr>
               <w:pStyle w:val="NormalWeb"/>
@@ -722,201 +838,79 @@
                 <w:sz w:val="22"/>
                 <w:szCs w:val="22"/>
               </w:rPr>
-              <w:lastRenderedPageBreak/>
-              <w:t>Background:</w:t>
-            </w:r>
-          </w:p>
-          <w:p>
-            <w:pPr>
-              <w:pStyle w:val="NormalWeb"/>
-              <w:rPr>
-                <w:rFonts w:asciiTheme="minorHAnsi" w:hAnsiTheme="minorHAnsi" w:cstheme="minorHAnsi"/>
-                <w:sz w:val="22"/>
-                <w:szCs w:val="22"/>
-              </w:rPr>
-            </w:pPr>
-            <w:r>
-              <w:rPr>
-                <w:rFonts w:asciiTheme="minorHAnsi" w:hAnsiTheme="minorHAnsi" w:cstheme="minorHAnsi"/>
-                <w:sz w:val="22"/>
-                <w:szCs w:val="22"/>
-              </w:rPr>
-              <w:t xml:space="preserve">NIWA is interested in developing in house technology for marine passive acoustics monitoring, and has already invested </w:t>
-            </w:r>
-            <w:r>
-              <w:rPr>
-                <w:rFonts w:asciiTheme="minorHAnsi" w:hAnsiTheme="minorHAnsi" w:cstheme="minorHAnsi"/>
-                <w:sz w:val="22"/>
-                <w:szCs w:val="22"/>
-              </w:rPr>
-              <w:lastRenderedPageBreak/>
-              <w:t>funds to collect acoustics data, and have 1 year of data from 7 locations in the Cook Strait (~ 28 TB of acoustic recordings).</w:t>
-            </w:r>
-          </w:p>
-          <w:p>
-            <w:pPr>
-              <w:pStyle w:val="NormalWeb"/>
+              <w:t>Objectives</w:t>
+            </w:r>
+          </w:p>
+          <w:p>
+            <w:pPr>
+              <w:pStyle w:val="NormalWeb"/>
+              <w:rPr>
+                <w:rFonts w:asciiTheme="minorHAnsi" w:hAnsiTheme="minorHAnsi" w:cstheme="minorHAnsi"/>
+                <w:sz w:val="22"/>
+                <w:szCs w:val="22"/>
+              </w:rPr>
+            </w:pPr>
+            <w:r>
+              <w:rPr>
+                <w:rFonts w:asciiTheme="minorHAnsi" w:hAnsiTheme="minorHAnsi" w:cstheme="minorHAnsi"/>
+                <w:sz w:val="22"/>
+                <w:szCs w:val="22"/>
+              </w:rPr>
+              <w:t>1. Identification of different underwater sounds (marine mammals, vessels, seismic surveys etc…)</w:t>
+            </w:r>
+          </w:p>
+          <w:p>
+            <w:pPr>
+              <w:pStyle w:val="NormalWeb"/>
+              <w:rPr>
+                <w:rFonts w:asciiTheme="minorHAnsi" w:hAnsiTheme="minorHAnsi" w:cstheme="minorHAnsi"/>
+                <w:sz w:val="22"/>
+                <w:szCs w:val="22"/>
+              </w:rPr>
+            </w:pPr>
+            <w:r>
+              <w:rPr>
+                <w:rFonts w:asciiTheme="minorHAnsi" w:hAnsiTheme="minorHAnsi" w:cstheme="minorHAnsi"/>
+                <w:sz w:val="22"/>
+                <w:szCs w:val="22"/>
+              </w:rPr>
+              <w:t>2. Development of algorithm for the detection and classification of target sounds</w:t>
+            </w:r>
+          </w:p>
+          <w:p>
+            <w:pPr>
+              <w:pStyle w:val="NormalWeb"/>
+              <w:rPr>
+                <w:rFonts w:asciiTheme="minorHAnsi" w:hAnsiTheme="minorHAnsi" w:cstheme="minorHAnsi"/>
+                <w:sz w:val="22"/>
+                <w:szCs w:val="22"/>
+              </w:rPr>
+            </w:pPr>
+            <w:r>
+              <w:rPr>
+                <w:rFonts w:asciiTheme="minorHAnsi" w:hAnsiTheme="minorHAnsi" w:cstheme="minorHAnsi"/>
+                <w:sz w:val="22"/>
+                <w:szCs w:val="22"/>
+              </w:rPr>
+              <w:t>3. Assess the performance of the algorithm in terms of accuracy in the classification</w:t>
+            </w:r>
+          </w:p>
+          <w:p>
+            <w:pPr>
+              <w:pStyle w:val="NormalWeb"/>
+              <w:rPr>
+                <w:rFonts w:asciiTheme="minorHAnsi" w:hAnsiTheme="minorHAnsi" w:cstheme="minorHAnsi"/>
+                <w:sz w:val="22"/>
+                <w:szCs w:val="22"/>
+              </w:rPr>
+            </w:pPr>
+            <w:r>
               <w:rPr>
                 <w:rStyle w:val="Strong"/>
                 <w:rFonts w:asciiTheme="minorHAnsi" w:hAnsiTheme="minorHAnsi" w:cstheme="minorHAnsi"/>
                 <w:sz w:val="22"/>
                 <w:szCs w:val="22"/>
               </w:rPr>
-            </w:pPr>
-            <w:r>
-              <w:rPr>
-                <w:rStyle w:val="Strong"/>
-                <w:rFonts w:asciiTheme="minorHAnsi" w:hAnsiTheme="minorHAnsi" w:cstheme="minorHAnsi"/>
-                <w:sz w:val="22"/>
-                <w:szCs w:val="22"/>
-              </w:rPr>
-              <w:t>Project:</w:t>
-            </w:r>
-          </w:p>
-          <w:p>
-            <w:pPr>
-              <w:pStyle w:val="NormalWeb"/>
-              <w:rPr>
-                <w:rFonts w:asciiTheme="minorHAnsi" w:hAnsiTheme="minorHAnsi" w:cstheme="minorHAnsi"/>
-                <w:sz w:val="22"/>
-                <w:szCs w:val="22"/>
-              </w:rPr>
-            </w:pPr>
-            <w:r>
-              <w:rPr>
-                <w:rFonts w:asciiTheme="minorHAnsi" w:hAnsiTheme="minorHAnsi" w:cstheme="minorHAnsi"/>
-                <w:sz w:val="22"/>
-                <w:szCs w:val="22"/>
-              </w:rPr>
-              <w:t>NIWA is looking for possible collaborations with New Zealand Universities to develop algorithms for the detection and classification of marine mammals and anthropogenic sounds in the ocean. The project will require the development of signal processing algorithms for the detection and classification of different sources of sound in the ocean.</w:t>
-            </w:r>
-          </w:p>
-          <w:p>
-            <w:pPr>
-              <w:pStyle w:val="NormalWeb"/>
-              <w:rPr>
-                <w:rFonts w:asciiTheme="minorHAnsi" w:hAnsiTheme="minorHAnsi" w:cstheme="minorHAnsi"/>
-                <w:sz w:val="22"/>
-                <w:szCs w:val="22"/>
-              </w:rPr>
-            </w:pPr>
-            <w:r>
-              <w:rPr>
-                <w:rStyle w:val="Strong"/>
-                <w:rFonts w:asciiTheme="minorHAnsi" w:hAnsiTheme="minorHAnsi" w:cstheme="minorHAnsi"/>
-                <w:sz w:val="22"/>
-                <w:szCs w:val="22"/>
-              </w:rPr>
-              <w:t>Ideal Skill Set:</w:t>
-            </w:r>
-          </w:p>
-          <w:p>
-            <w:pPr>
-              <w:pStyle w:val="NormalWeb"/>
-              <w:rPr>
-                <w:rFonts w:asciiTheme="minorHAnsi" w:hAnsiTheme="minorHAnsi" w:cstheme="minorHAnsi"/>
-                <w:sz w:val="22"/>
-                <w:szCs w:val="22"/>
-              </w:rPr>
-            </w:pPr>
-            <w:r>
-              <w:rPr>
-                <w:rFonts w:asciiTheme="minorHAnsi" w:hAnsiTheme="minorHAnsi" w:cstheme="minorHAnsi"/>
-                <w:sz w:val="22"/>
-                <w:szCs w:val="22"/>
-              </w:rPr>
-              <w:t>A good knowledge of signal processing, programming, software and electrical engineering is preferred. </w:t>
-            </w:r>
-          </w:p>
-          <w:p>
-            <w:pPr>
-              <w:pStyle w:val="NormalWeb"/>
-              <w:rPr>
-                <w:rFonts w:asciiTheme="minorHAnsi" w:hAnsiTheme="minorHAnsi" w:cstheme="minorHAnsi"/>
-                <w:sz w:val="22"/>
-                <w:szCs w:val="22"/>
-              </w:rPr>
-            </w:pPr>
-            <w:r>
-              <w:rPr>
-                <w:rStyle w:val="Strong"/>
-                <w:rFonts w:asciiTheme="minorHAnsi" w:hAnsiTheme="minorHAnsi" w:cstheme="minorHAnsi"/>
-                <w:sz w:val="22"/>
-                <w:szCs w:val="22"/>
-              </w:rPr>
-              <w:t>Objectives</w:t>
-            </w:r>
-          </w:p>
-          <w:p>
-            <w:pPr>
-              <w:pStyle w:val="NormalWeb"/>
-              <w:rPr>
-                <w:rFonts w:asciiTheme="minorHAnsi" w:hAnsiTheme="minorHAnsi" w:cstheme="minorHAnsi"/>
-                <w:sz w:val="22"/>
-                <w:szCs w:val="22"/>
-              </w:rPr>
-            </w:pPr>
-            <w:r>
-              <w:rPr>
-                <w:rFonts w:asciiTheme="minorHAnsi" w:hAnsiTheme="minorHAnsi" w:cstheme="minorHAnsi"/>
-                <w:sz w:val="22"/>
-                <w:szCs w:val="22"/>
-              </w:rPr>
-              <w:t>1. Identification of different underwater sounds (marine mammals, vessels, seismic surveys etc…)</w:t>
-            </w:r>
-          </w:p>
-          <w:p>
-            <w:pPr>
-              <w:pStyle w:val="NormalWeb"/>
-              <w:rPr>
-                <w:rFonts w:asciiTheme="minorHAnsi" w:hAnsiTheme="minorHAnsi" w:cstheme="minorHAnsi"/>
-                <w:sz w:val="22"/>
-                <w:szCs w:val="22"/>
-              </w:rPr>
-            </w:pPr>
-            <w:r>
-              <w:rPr>
-                <w:rFonts w:asciiTheme="minorHAnsi" w:hAnsiTheme="minorHAnsi" w:cstheme="minorHAnsi"/>
-                <w:sz w:val="22"/>
-                <w:szCs w:val="22"/>
-              </w:rPr>
-              <w:t>2. Development of algorithm for the detection and classification of target sounds</w:t>
-            </w:r>
-          </w:p>
-          <w:p>
-            <w:pPr>
-              <w:pStyle w:val="NormalWeb"/>
-              <w:rPr>
-                <w:rFonts w:asciiTheme="minorHAnsi" w:hAnsiTheme="minorHAnsi" w:cstheme="minorHAnsi"/>
-                <w:sz w:val="22"/>
-                <w:szCs w:val="22"/>
-              </w:rPr>
-            </w:pPr>
-            <w:r>
-              <w:rPr>
-                <w:rFonts w:asciiTheme="minorHAnsi" w:hAnsiTheme="minorHAnsi" w:cstheme="minorHAnsi"/>
-                <w:sz w:val="22"/>
-                <w:szCs w:val="22"/>
-              </w:rPr>
-              <w:t>3. Assess the performance of the algorithm in terms of accuracy in the classification</w:t>
-            </w:r>
-          </w:p>
-          <w:p>
-            <w:pPr>
-              <w:pStyle w:val="NormalWeb"/>
-              <w:rPr>
-                <w:rFonts w:asciiTheme="minorHAnsi" w:hAnsiTheme="minorHAnsi" w:cstheme="minorHAnsi"/>
-                <w:sz w:val="22"/>
-                <w:szCs w:val="22"/>
-              </w:rPr>
-            </w:pPr>
-            <w:r>
-              <w:rPr>
-                <w:rStyle w:val="Strong"/>
-                <w:rFonts w:asciiTheme="minorHAnsi" w:hAnsiTheme="minorHAnsi" w:cstheme="minorHAnsi"/>
-                <w:sz w:val="22"/>
-                <w:szCs w:val="22"/>
-              </w:rPr>
               <w:t>Deliverables</w:t>
             </w:r>
           </w:p>
@@ -953,7 +947,6 @@
                 <w:sz w:val="22"/>
                 <w:szCs w:val="22"/>
               </w:rPr>
-              <w:lastRenderedPageBreak/>
               <w:t>2. A report about the project</w:t>
             </w:r>
           </w:p>
@@ -1017,19 +1010,10 @@
                 <w:sz w:val="22"/>
                 <w:szCs w:val="22"/>
               </w:rPr>
-              <w:t xml:space="preserve">Significant amount of background information in detection – need to specialize it to cook channel </w:t>
-            </w:r>
-            <w:r>
-              <w:rPr>
-                <w:rStyle w:val="Strong"/>
-                <w:rFonts w:asciiTheme="minorHAnsi" w:hAnsiTheme="minorHAnsi" w:cstheme="minorHAnsi"/>
-                <w:b w:val="0"/>
-                <w:sz w:val="22"/>
-                <w:szCs w:val="22"/>
-              </w:rPr>
-              <w:lastRenderedPageBreak/>
-              <w:t>sounds – often built in the concept of population technologies</w:t>
-            </w:r>
+              <w:t>Significant amount of background information in detection – need to specialize it to cook channel sounds – often built in the concept of population technologies</w:t>
+            </w:r>
+            <w:bookmarkStart w:id="0" w:name="_GoBack"/>
+            <w:bookmarkEnd w:id="0"/>
           </w:p>
         </w:tc>
       </w:tr>
@@ -1040,21 +1024,24 @@
           </w:tcPr>
           <w:p>
             <w:r>
+              <w:t>Paul Teal</w:t>
+            </w:r>
+            <w:r>
+              <w:t>, Robin Dykstra</w:t>
+            </w:r>
+          </w:p>
+        </w:tc>
+        <w:tc>
+          <w:tcPr>
+            <w:tcW w:w="1384" w:type="dxa"/>
+          </w:tcPr>
+          <w:p>
+            <w:r>
+              <w:t xml:space="preserve">Bayesian estimation of bound fluid fraction </w:t>
+            </w:r>
+            <w:r>
               <w:lastRenderedPageBreak/>
-              <w:t>Paul Teal</w:t>
-            </w:r>
-            <w:r>
-              <w:t>, Robin Dykstra</w:t>
-            </w:r>
-          </w:p>
-        </w:tc>
-        <w:tc>
-          <w:tcPr>
-            <w:tcW w:w="1384" w:type="dxa"/>
-          </w:tcPr>
-          <w:p>
-            <w:r>
-              <w:t>Bayesian estimation of bound fluid fraction from NMR relaxation</w:t>
+              <w:t>from NMR relaxation</w:t>
             </w:r>
           </w:p>
         </w:tc>
@@ -1077,7 +1064,17 @@
                 <w:sz w:val="22"/>
                 <w:szCs w:val="22"/>
               </w:rPr>
-              <w:t xml:space="preserve">The relative proportions of bound and free fluids in porous materials reveals a great deal of information about the material in a range of applications including brain imaging and mineral exploration.  Classically an entire distribution (1D or 2D) of relaxation times </w:t>
+              <w:lastRenderedPageBreak/>
+              <w:t xml:space="preserve">The relative proportions of bound and free fluids in porous materials reveals a great deal of information about the material in a range of </w:t>
+            </w:r>
+            <w:r>
+              <w:rPr>
+                <w:rFonts w:asciiTheme="minorHAnsi" w:hAnsiTheme="minorHAnsi" w:cstheme="minorHAnsi"/>
+                <w:sz w:val="22"/>
+                <w:szCs w:val="22"/>
+              </w:rPr>
+              <w:lastRenderedPageBreak/>
+              <w:t xml:space="preserve">applications including brain imaging and mineral exploration.  Classically an entire distribution (1D or 2D) of relaxation times </w:t>
             </w:r>
             <w:proofErr w:type="gramStart"/>
             <w:r>
@@ -1231,6 +1228,7 @@
                 <w:sz w:val="22"/>
                 <w:szCs w:val="22"/>
               </w:rPr>
+              <w:lastRenderedPageBreak/>
               <w:t>This work is of interest to Schlumberger Doll Research.</w:t>
             </w:r>
           </w:p>
@@ -1265,10 +1263,20 @@
                 <w:sz w:val="22"/>
                 <w:szCs w:val="22"/>
               </w:rPr>
+              <w:lastRenderedPageBreak/>
               <w:t>Looks v new</w:t>
             </w:r>
-            <w:bookmarkStart w:id="0" w:name="_GoBack"/>
-            <w:bookmarkEnd w:id="0"/>
+            <w:r>
+              <w:t xml:space="preserve"> </w:t>
+            </w:r>
+            <w:r>
+              <w:rPr>
+                <w:rFonts w:asciiTheme="minorHAnsi" w:hAnsiTheme="minorHAnsi" w:cstheme="minorHAnsi"/>
+                <w:sz w:val="22"/>
+                <w:szCs w:val="22"/>
+              </w:rPr>
+              <w:t>https://faculty.engr.utexas.edu/sites/default/files/torresverdin/files/tv5.pdf</w:t>
+            </w:r>
           </w:p>
         </w:tc>
       </w:tr>
@@ -1279,6 +1287,7 @@
           </w:tcPr>
           <w:p>
             <w:r>
+              <w:lastRenderedPageBreak/>
               <w:t>Paul Teal</w:t>
             </w:r>
           </w:p>
@@ -1297,27 +1306,204 @@
             </w:r>
             <w:proofErr w:type="spellEnd"/>
             <w:r>
-              <w:t xml:space="preserve"> </w:t>
-            </w:r>
-            <w:r>
+              <w:t xml:space="preserve"> Emission Components</w:t>
+            </w:r>
+          </w:p>
+        </w:tc>
+        <w:tc>
+          <w:tcPr>
+            <w:tcW w:w="5932" w:type="dxa"/>
+          </w:tcPr>
+          <w:p>
+            <w:pPr>
+              <w:pStyle w:val="NormalWeb"/>
+              <w:rPr>
+                <w:rFonts w:asciiTheme="minorHAnsi" w:hAnsiTheme="minorHAnsi" w:cstheme="minorHAnsi"/>
+                <w:sz w:val="22"/>
+                <w:szCs w:val="22"/>
+              </w:rPr>
+            </w:pPr>
+            <w:proofErr w:type="spellStart"/>
+            <w:r>
+              <w:rPr>
+                <w:rFonts w:asciiTheme="minorHAnsi" w:hAnsiTheme="minorHAnsi" w:cstheme="minorHAnsi"/>
+                <w:sz w:val="22"/>
+                <w:szCs w:val="22"/>
+              </w:rPr>
+              <w:t>Otoacoustic</w:t>
+            </w:r>
+            <w:proofErr w:type="spellEnd"/>
+            <w:r>
+              <w:rPr>
+                <w:rFonts w:asciiTheme="minorHAnsi" w:hAnsiTheme="minorHAnsi" w:cstheme="minorHAnsi"/>
+                <w:sz w:val="22"/>
+                <w:szCs w:val="22"/>
+              </w:rPr>
+              <w:t xml:space="preserve"> emissions are sounds made by the mammalian ear, which reveal a great deal about the inner processes of the ear.  </w:t>
+            </w:r>
+            <w:proofErr w:type="gramStart"/>
+            <w:r>
+              <w:rPr>
+                <w:rFonts w:asciiTheme="minorHAnsi" w:hAnsiTheme="minorHAnsi" w:cstheme="minorHAnsi"/>
+                <w:sz w:val="22"/>
+                <w:szCs w:val="22"/>
+              </w:rPr>
+              <w:t xml:space="preserve">Distortion product </w:t>
+            </w:r>
+            <w:proofErr w:type="spellStart"/>
+            <w:r>
+              <w:rPr>
+                <w:rFonts w:asciiTheme="minorHAnsi" w:hAnsiTheme="minorHAnsi" w:cstheme="minorHAnsi"/>
+                <w:sz w:val="22"/>
+                <w:szCs w:val="22"/>
+              </w:rPr>
+              <w:t>otoacoustic</w:t>
+            </w:r>
+            <w:proofErr w:type="spellEnd"/>
+            <w:r>
+              <w:rPr>
+                <w:rFonts w:asciiTheme="minorHAnsi" w:hAnsiTheme="minorHAnsi" w:cstheme="minorHAnsi"/>
+                <w:sz w:val="22"/>
+                <w:szCs w:val="22"/>
+              </w:rPr>
+              <w:t xml:space="preserve"> emissions</w:t>
+            </w:r>
+            <w:proofErr w:type="gramEnd"/>
+            <w:r>
+              <w:rPr>
+                <w:rFonts w:asciiTheme="minorHAnsi" w:hAnsiTheme="minorHAnsi" w:cstheme="minorHAnsi"/>
+                <w:sz w:val="22"/>
+                <w:szCs w:val="22"/>
+              </w:rPr>
+              <w:t xml:space="preserve"> (DPOAEs) offer a </w:t>
+            </w:r>
+            <w:proofErr w:type="spellStart"/>
+            <w:r>
+              <w:rPr>
+                <w:rFonts w:asciiTheme="minorHAnsi" w:hAnsiTheme="minorHAnsi" w:cstheme="minorHAnsi"/>
+                <w:sz w:val="22"/>
+                <w:szCs w:val="22"/>
+              </w:rPr>
+              <w:t>particuarly</w:t>
+            </w:r>
+            <w:proofErr w:type="spellEnd"/>
+            <w:r>
+              <w:rPr>
+                <w:rFonts w:asciiTheme="minorHAnsi" w:hAnsiTheme="minorHAnsi" w:cstheme="minorHAnsi"/>
+                <w:sz w:val="22"/>
+                <w:szCs w:val="22"/>
+              </w:rPr>
+              <w:t xml:space="preserve"> convenient method of assessing hearing health, and are routinely used, particularly in infant screening </w:t>
+            </w:r>
+            <w:proofErr w:type="spellStart"/>
+            <w:r>
+              <w:rPr>
+                <w:rFonts w:asciiTheme="minorHAnsi" w:hAnsiTheme="minorHAnsi" w:cstheme="minorHAnsi"/>
+                <w:sz w:val="22"/>
+                <w:szCs w:val="22"/>
+              </w:rPr>
+              <w:t>programmes</w:t>
+            </w:r>
+            <w:proofErr w:type="spellEnd"/>
+            <w:r>
+              <w:rPr>
+                <w:rFonts w:asciiTheme="minorHAnsi" w:hAnsiTheme="minorHAnsi" w:cstheme="minorHAnsi"/>
+                <w:sz w:val="22"/>
+                <w:szCs w:val="22"/>
+              </w:rPr>
+              <w:t xml:space="preserve">.  The diagnostic value of DPOAEs </w:t>
+            </w:r>
+            <w:proofErr w:type="gramStart"/>
+            <w:r>
+              <w:rPr>
+                <w:rFonts w:asciiTheme="minorHAnsi" w:hAnsiTheme="minorHAnsi" w:cstheme="minorHAnsi"/>
+                <w:sz w:val="22"/>
+                <w:szCs w:val="22"/>
+              </w:rPr>
+              <w:t>can be considerably enhanced</w:t>
+            </w:r>
+            <w:proofErr w:type="gramEnd"/>
+            <w:r>
+              <w:rPr>
+                <w:rFonts w:asciiTheme="minorHAnsi" w:hAnsiTheme="minorHAnsi" w:cstheme="minorHAnsi"/>
+                <w:sz w:val="22"/>
+                <w:szCs w:val="22"/>
+              </w:rPr>
+              <w:t xml:space="preserve"> if they can be separated into distortion and reflection components.  Several </w:t>
+            </w:r>
+            <w:proofErr w:type="gramStart"/>
+            <w:r>
+              <w:rPr>
+                <w:rFonts w:asciiTheme="minorHAnsi" w:hAnsiTheme="minorHAnsi" w:cstheme="minorHAnsi"/>
+                <w:sz w:val="22"/>
+                <w:szCs w:val="22"/>
+              </w:rPr>
+              <w:t>signal processing</w:t>
+            </w:r>
+            <w:proofErr w:type="gramEnd"/>
+            <w:r>
+              <w:rPr>
+                <w:rFonts w:asciiTheme="minorHAnsi" w:hAnsiTheme="minorHAnsi" w:cstheme="minorHAnsi"/>
+                <w:sz w:val="22"/>
+                <w:szCs w:val="22"/>
+              </w:rPr>
+              <w:t xml:space="preserve"> methods have been proposed for performing this separation.  </w:t>
+            </w:r>
+          </w:p>
+          <w:p>
+            <w:pPr>
+              <w:pStyle w:val="NormalWeb"/>
+              <w:rPr>
+                <w:rFonts w:asciiTheme="minorHAnsi" w:hAnsiTheme="minorHAnsi" w:cstheme="minorHAnsi"/>
+                <w:sz w:val="22"/>
+                <w:szCs w:val="22"/>
+              </w:rPr>
+            </w:pPr>
+            <w:r>
+              <w:rPr>
+                <w:rFonts w:asciiTheme="minorHAnsi" w:hAnsiTheme="minorHAnsi" w:cstheme="minorHAnsi"/>
+                <w:sz w:val="22"/>
+                <w:szCs w:val="22"/>
+              </w:rPr>
+              <w:t>This project will implement several of these methods, including a new method, which will be refined and compare with the other methods.</w:t>
+            </w:r>
+          </w:p>
+          <w:p>
+            <w:pPr>
+              <w:pStyle w:val="NormalWeb"/>
+              <w:rPr>
+                <w:rFonts w:asciiTheme="minorHAnsi" w:hAnsiTheme="minorHAnsi" w:cstheme="minorHAnsi"/>
+                <w:sz w:val="22"/>
+                <w:szCs w:val="22"/>
+              </w:rPr>
+            </w:pPr>
+            <w:r>
+              <w:rPr>
+                <w:rFonts w:asciiTheme="minorHAnsi" w:hAnsiTheme="minorHAnsi" w:cstheme="minorHAnsi"/>
+                <w:sz w:val="22"/>
+                <w:szCs w:val="22"/>
+              </w:rPr>
+              <w:t>No prior knowledge of the physiology of hearing is required, although a willingness to learn about it certainly is required.</w:t>
+            </w:r>
+          </w:p>
+          <w:p>
+            <w:pPr>
+              <w:pStyle w:val="NormalWeb"/>
+              <w:rPr>
+                <w:rFonts w:asciiTheme="minorHAnsi" w:hAnsiTheme="minorHAnsi" w:cstheme="minorHAnsi"/>
+                <w:sz w:val="22"/>
+                <w:szCs w:val="22"/>
+              </w:rPr>
+            </w:pPr>
+            <w:r>
+              <w:rPr>
+                <w:rFonts w:asciiTheme="minorHAnsi" w:hAnsiTheme="minorHAnsi" w:cstheme="minorHAnsi"/>
+                <w:sz w:val="22"/>
+                <w:szCs w:val="22"/>
+              </w:rPr>
               <w:lastRenderedPageBreak/>
-              <w:t>Emission Components</w:t>
-            </w:r>
-          </w:p>
-        </w:tc>
-        <w:tc>
-          <w:tcPr>
-            <w:tcW w:w="5932" w:type="dxa"/>
-          </w:tcPr>
-          <w:p>
-            <w:pPr>
-              <w:pStyle w:val="NormalWeb"/>
-              <w:rPr>
-                <w:rFonts w:asciiTheme="minorHAnsi" w:hAnsiTheme="minorHAnsi" w:cstheme="minorHAnsi"/>
-                <w:sz w:val="22"/>
-                <w:szCs w:val="22"/>
-              </w:rPr>
-            </w:pPr>
+              <w:t xml:space="preserve">A basic knowledge of signal processing is required, as is programming in </w:t>
+            </w:r>
             <w:proofErr w:type="spellStart"/>
             <w:r>
               <w:rPr>
@@ -1325,8 +1511,7 @@
                 <w:sz w:val="22"/>
                 <w:szCs w:val="22"/>
               </w:rPr>
-              <w:lastRenderedPageBreak/>
-              <w:t>Otoacoustic</w:t>
+              <w:t>Matlab</w:t>
             </w:r>
             <w:proofErr w:type="spellEnd"/>
             <w:r>
@@ -1335,187 +1520,6 @@
                 <w:sz w:val="22"/>
                 <w:szCs w:val="22"/>
               </w:rPr>
-              <w:t xml:space="preserve"> emissions are sounds made by the mammalian ear, which reveal a great deal about the inner processes of the ear.  </w:t>
-            </w:r>
-            <w:proofErr w:type="gramStart"/>
-            <w:r>
-              <w:rPr>
-                <w:rFonts w:asciiTheme="minorHAnsi" w:hAnsiTheme="minorHAnsi" w:cstheme="minorHAnsi"/>
-                <w:sz w:val="22"/>
-                <w:szCs w:val="22"/>
-              </w:rPr>
-              <w:t xml:space="preserve">Distortion product </w:t>
-            </w:r>
-            <w:proofErr w:type="spellStart"/>
-            <w:r>
-              <w:rPr>
-                <w:rFonts w:asciiTheme="minorHAnsi" w:hAnsiTheme="minorHAnsi" w:cstheme="minorHAnsi"/>
-                <w:sz w:val="22"/>
-                <w:szCs w:val="22"/>
-              </w:rPr>
-              <w:t>otoacoustic</w:t>
-            </w:r>
-            <w:proofErr w:type="spellEnd"/>
-            <w:r>
-              <w:rPr>
-                <w:rFonts w:asciiTheme="minorHAnsi" w:hAnsiTheme="minorHAnsi" w:cstheme="minorHAnsi"/>
-                <w:sz w:val="22"/>
-                <w:szCs w:val="22"/>
-              </w:rPr>
-              <w:t xml:space="preserve"> emissions</w:t>
-            </w:r>
-            <w:proofErr w:type="gramEnd"/>
-            <w:r>
-              <w:rPr>
-                <w:rFonts w:asciiTheme="minorHAnsi" w:hAnsiTheme="minorHAnsi" w:cstheme="minorHAnsi"/>
-                <w:sz w:val="22"/>
-                <w:szCs w:val="22"/>
-              </w:rPr>
-              <w:t xml:space="preserve"> (DPOAEs) offer a </w:t>
-            </w:r>
-            <w:proofErr w:type="spellStart"/>
-            <w:r>
-              <w:rPr>
-                <w:rFonts w:asciiTheme="minorHAnsi" w:hAnsiTheme="minorHAnsi" w:cstheme="minorHAnsi"/>
-                <w:sz w:val="22"/>
-                <w:szCs w:val="22"/>
-              </w:rPr>
-              <w:t>particuarly</w:t>
-            </w:r>
-            <w:proofErr w:type="spellEnd"/>
-            <w:r>
-              <w:rPr>
-                <w:rFonts w:asciiTheme="minorHAnsi" w:hAnsiTheme="minorHAnsi" w:cstheme="minorHAnsi"/>
-                <w:sz w:val="22"/>
-                <w:szCs w:val="22"/>
-              </w:rPr>
-              <w:t xml:space="preserve"> convenient method of assessing hearing health, and are routinely used, particularly in infant screening </w:t>
-            </w:r>
-            <w:proofErr w:type="spellStart"/>
-            <w:r>
-              <w:rPr>
-                <w:rFonts w:asciiTheme="minorHAnsi" w:hAnsiTheme="minorHAnsi" w:cstheme="minorHAnsi"/>
-                <w:sz w:val="22"/>
-                <w:szCs w:val="22"/>
-              </w:rPr>
-              <w:lastRenderedPageBreak/>
-              <w:t>programmes</w:t>
-            </w:r>
-            <w:proofErr w:type="spellEnd"/>
-            <w:r>
-              <w:rPr>
-                <w:rFonts w:asciiTheme="minorHAnsi" w:hAnsiTheme="minorHAnsi" w:cstheme="minorHAnsi"/>
-                <w:sz w:val="22"/>
-                <w:szCs w:val="22"/>
-              </w:rPr>
-              <w:t xml:space="preserve">.  The diagnostic value of DPOAEs </w:t>
-            </w:r>
-            <w:proofErr w:type="gramStart"/>
-            <w:r>
-              <w:rPr>
-                <w:rFonts w:asciiTheme="minorHAnsi" w:hAnsiTheme="minorHAnsi" w:cstheme="minorHAnsi"/>
-                <w:sz w:val="22"/>
-                <w:szCs w:val="22"/>
-              </w:rPr>
-              <w:t>can be considerably enhanced</w:t>
-            </w:r>
-            <w:proofErr w:type="gramEnd"/>
-            <w:r>
-              <w:rPr>
-                <w:rFonts w:asciiTheme="minorHAnsi" w:hAnsiTheme="minorHAnsi" w:cstheme="minorHAnsi"/>
-                <w:sz w:val="22"/>
-                <w:szCs w:val="22"/>
-              </w:rPr>
-              <w:t xml:space="preserve"> if they can be separated into distortion and reflection components.  Several </w:t>
-            </w:r>
-            <w:proofErr w:type="gramStart"/>
-            <w:r>
-              <w:rPr>
-                <w:rFonts w:asciiTheme="minorHAnsi" w:hAnsiTheme="minorHAnsi" w:cstheme="minorHAnsi"/>
-                <w:sz w:val="22"/>
-                <w:szCs w:val="22"/>
-              </w:rPr>
-              <w:t>signal processing</w:t>
-            </w:r>
-            <w:proofErr w:type="gramEnd"/>
-            <w:r>
-              <w:rPr>
-                <w:rFonts w:asciiTheme="minorHAnsi" w:hAnsiTheme="minorHAnsi" w:cstheme="minorHAnsi"/>
-                <w:sz w:val="22"/>
-                <w:szCs w:val="22"/>
-              </w:rPr>
-              <w:t xml:space="preserve"> methods have been proposed for performing this separation.  </w:t>
-            </w:r>
-          </w:p>
-          <w:p>
-            <w:pPr>
-              <w:pStyle w:val="NormalWeb"/>
-              <w:rPr>
-                <w:rFonts w:asciiTheme="minorHAnsi" w:hAnsiTheme="minorHAnsi" w:cstheme="minorHAnsi"/>
-                <w:sz w:val="22"/>
-                <w:szCs w:val="22"/>
-              </w:rPr>
-            </w:pPr>
-            <w:r>
-              <w:rPr>
-                <w:rFonts w:asciiTheme="minorHAnsi" w:hAnsiTheme="minorHAnsi" w:cstheme="minorHAnsi"/>
-                <w:sz w:val="22"/>
-                <w:szCs w:val="22"/>
-              </w:rPr>
-              <w:t>This project will implement several of these methods, including a new method, which will be refined and compare with the other methods.</w:t>
-            </w:r>
-          </w:p>
-          <w:p>
-            <w:pPr>
-              <w:pStyle w:val="NormalWeb"/>
-              <w:rPr>
-                <w:rFonts w:asciiTheme="minorHAnsi" w:hAnsiTheme="minorHAnsi" w:cstheme="minorHAnsi"/>
-                <w:sz w:val="22"/>
-                <w:szCs w:val="22"/>
-              </w:rPr>
-            </w:pPr>
-            <w:r>
-              <w:rPr>
-                <w:rFonts w:asciiTheme="minorHAnsi" w:hAnsiTheme="minorHAnsi" w:cstheme="minorHAnsi"/>
-                <w:sz w:val="22"/>
-                <w:szCs w:val="22"/>
-              </w:rPr>
-              <w:t>No prior knowledge of the physiology of hearing is required, although a willingness to learn about it certainly is required.</w:t>
-            </w:r>
-          </w:p>
-          <w:p>
-            <w:pPr>
-              <w:pStyle w:val="NormalWeb"/>
-              <w:rPr>
-                <w:rFonts w:asciiTheme="minorHAnsi" w:hAnsiTheme="minorHAnsi" w:cstheme="minorHAnsi"/>
-                <w:sz w:val="22"/>
-                <w:szCs w:val="22"/>
-              </w:rPr>
-            </w:pPr>
-            <w:r>
-              <w:rPr>
-                <w:rFonts w:asciiTheme="minorHAnsi" w:hAnsiTheme="minorHAnsi" w:cstheme="minorHAnsi"/>
-                <w:sz w:val="22"/>
-                <w:szCs w:val="22"/>
-              </w:rPr>
-              <w:t xml:space="preserve">A basic knowledge of signal processing is required, as is programming in </w:t>
-            </w:r>
-            <w:proofErr w:type="spellStart"/>
-            <w:r>
-              <w:rPr>
-                <w:rFonts w:asciiTheme="minorHAnsi" w:hAnsiTheme="minorHAnsi" w:cstheme="minorHAnsi"/>
-                <w:sz w:val="22"/>
-                <w:szCs w:val="22"/>
-              </w:rPr>
-              <w:t>Matlab</w:t>
-            </w:r>
-            <w:proofErr w:type="spellEnd"/>
-            <w:r>
-              <w:rPr>
-                <w:rFonts w:asciiTheme="minorHAnsi" w:hAnsiTheme="minorHAnsi" w:cstheme="minorHAnsi"/>
-                <w:sz w:val="22"/>
-                <w:szCs w:val="22"/>
-              </w:rPr>
               <w:t xml:space="preserve"> or Python.</w:t>
             </w:r>
           </w:p>
@@ -1549,6 +1553,27 @@
           <w:tcPr>
             <w:tcW w:w="5362" w:type="dxa"/>
           </w:tcPr>
+          <w:p>
+            <w:pPr>
+              <w:pStyle w:val="NormalWeb"/>
+              <w:rPr>
+                <w:rFonts w:asciiTheme="minorHAnsi" w:hAnsiTheme="minorHAnsi" w:cstheme="minorHAnsi"/>
+                <w:sz w:val="22"/>
+                <w:szCs w:val="22"/>
+              </w:rPr>
+            </w:pPr>
+            <w:hyperlink r:id="rId5" w:history="1">
+              <w:r>
+                <w:rPr>
+                  <w:rStyle w:val="Hyperlink"/>
+                  <w:rFonts w:asciiTheme="minorHAnsi" w:hAnsiTheme="minorHAnsi" w:cstheme="minorHAnsi"/>
+                  <w:sz w:val="22"/>
+                  <w:szCs w:val="22"/>
+                </w:rPr>
+                <w:t>http://asa.scitation.org/doi/abs/10.1121/1.1903846</w:t>
+              </w:r>
+            </w:hyperlink>
+          </w:p>
           <w:p>
             <w:pPr>
               <w:pStyle w:val="NormalWeb"/>
@@ -2173,6 +2198,17 @@
       <w:contextualSpacing/>
     </w:pPr>
   </w:style>
+  <w:style w:type="character" w:styleId="Hyperlink">
+    <w:name w:val="Hyperlink"/>
+    <w:basedOn w:val="DefaultParagraphFont"/>
+    <w:uiPriority w:val="99"/>
+    <w:unhideWhenUsed/>
+    <w:rsid w:val="007B0D4F"/>
+    <w:rPr>
+      <w:color w:val="0000FF" w:themeColor="hyperlink"/>
+      <w:u w:val="single"/>
+    </w:rPr>
+  </w:style>
 </w:styles>
 </file>
 

</xml_diff>